<commit_message>
Chpt 3 chkpt and RQ
Chapter 3 checkpoint and RQ
</commit_message>
<xml_diff>
--- a/Chpt_3_Chkpt_&&_RQ.docx
+++ b/Chpt_3_Chkpt_&&_RQ.docx
@@ -10,6 +10,13 @@
       </w:r>
     </w:p>
     <w:p>
+      <w:proofErr w:type="spellStart"/>
+      <w:r>
+        <w:t>Chkpt</w:t>
+      </w:r>
+      <w:proofErr w:type="spellEnd"/>
+    </w:p>
+    <w:p>
       <w:pPr>
         <w:pStyle w:val="ListParagraph"/>
         <w:numPr>
@@ -652,6 +659,7 @@
     </w:p>
     <w:p>
       <w:r>
+        <w:lastRenderedPageBreak/>
         <w:t>Error</w:t>
       </w:r>
       <w:r>
@@ -676,7 +684,6 @@
     </w:p>
     <w:p>
       <w:r>
-        <w:lastRenderedPageBreak/>
         <w:tab/>
         <w:t>3</w:t>
       </w:r>
@@ -773,8 +780,6 @@
       </w:r>
       <w:r>
         <w:tab/>
-      </w:r>
-      <w:r>
         <w:t>&amp;</w:t>
       </w:r>
       <w:proofErr w:type="spellStart"/>
@@ -835,8 +840,6 @@
       </w:r>
       <w:r>
         <w:tab/>
-      </w:r>
-      <w:r>
         <w:t>cannot convert argument 1 from '</w:t>
       </w:r>
       <w:proofErr w:type="spellStart"/>
@@ -854,8 +857,6 @@
     <w:p>
       <w:r>
         <w:tab/>
-      </w:r>
-      <w:r>
         <w:t>2</w:t>
       </w:r>
       <w:r>
@@ -880,8 +881,6 @@
       </w:r>
       <w:r>
         <w:tab/>
-      </w:r>
-      <w:r>
         <w:t>_Traits&gt;:</w:t>
       </w:r>
       <w:proofErr w:type="gramStart"/>
@@ -1028,8 +1027,6 @@
     <w:p>
       <w:r>
         <w:tab/>
-      </w:r>
-      <w:r>
         <w:t>Error</w:t>
       </w:r>
       <w:r>
@@ -1088,19 +1085,65 @@
       </w:r>
       <w:r>
         <w:t xml:space="preserve">.  </w:t>
+      </w:r>
+      <w:r>
+        <w:tab/>
+      </w:r>
+      <w:r>
+        <w:tab/>
+        <w:t xml:space="preserve">  </w:t>
+      </w:r>
+      <w:r>
+        <w:tab/>
+      </w:r>
+    </w:p>
+    <w:p>
+      <w:r>
+        <w:t xml:space="preserve">                                 X= </w:t>
+      </w:r>
+      <w:proofErr w:type="gramStart"/>
+      <w:r>
+        <w:t>sine(</w:t>
+      </w:r>
+      <w:proofErr w:type="gramEnd"/>
+      <w:r>
+        <w:t>angle1) + cosine(angle2);</w:t>
+      </w:r>
+    </w:p>
+    <w:p>
+      <w:r>
+        <w:t xml:space="preserve">30.     </w:t>
+      </w:r>
+      <w:proofErr w:type="gramStart"/>
+      <w:r>
+        <w:t>y</w:t>
+      </w:r>
+      <w:proofErr w:type="gramEnd"/>
+      <w:r>
+        <w:t xml:space="preserve"> = pow(x,  0.2);   // 0.2 is equal to 1/5</w:t>
+      </w:r>
+    </w:p>
+    <w:p>
+      <w:r>
+        <w:t xml:space="preserve">31.  </w:t>
+      </w:r>
+      <w:proofErr w:type="spellStart"/>
+      <w:proofErr w:type="gramStart"/>
+      <w:r>
+        <w:t>luckyNumber</w:t>
+      </w:r>
+      <w:proofErr w:type="spellEnd"/>
+      <w:proofErr w:type="gramEnd"/>
+      <w:r>
+        <w:t xml:space="preserve"> = rand() %100 +1;</w:t>
+      </w:r>
+    </w:p>
+    <w:p>
+      <w:r>
+        <w:t>32</w:t>
       </w:r>
       <w:bookmarkStart w:id="0" w:name="_GoBack"/>
       <w:bookmarkEnd w:id="0"/>
-      <w:r>
-        <w:tab/>
-      </w:r>
-      <w:r>
-        <w:tab/>
-        <w:t xml:space="preserve">  </w:t>
-      </w:r>
-      <w:r>
-        <w:tab/>
-      </w:r>
     </w:p>
     <w:sectPr>
       <w:pgSz w:w="12240" w:h="15840"/>

</xml_diff>